<commit_message>
Update 11/21/2023 12:17AM EST
Update as of 12:17AM EST on 11/21/2023.
</commit_message>
<xml_diff>
--- a/20231121 - Global United Defense, Inc. - Crime Prevention Security Systems - v1.0.2.5.docx
+++ b/20231121 - Global United Defense, Inc. - Crime Prevention Security Systems - v1.0.2.5.docx
@@ -203,7 +203,7 @@
           <w:sz w:val="28"/>
           <w:szCs w:val="28"/>
         </w:rPr>
-        <w:t>11/21/2023 12:02:06 AM</w:t>
+        <w:t>11/21/2023 12:16:55 AM</w:t>
       </w:r>
     </w:p>
     <w:p>
@@ -36817,76 +36817,62 @@
         <w:rPr>
           <w:b/>
           <w:bCs/>
+          <w:color w:val="00B0F0"/>
+        </w:rPr>
+        <w:t>AND</w:t>
+      </w:r>
+      <w:r>
+        <w:rPr>
+          <w:b/>
+          <w:bCs/>
+        </w:rPr>
+        <w:t xml:space="preserve"> </w:t>
+      </w:r>
+      <w:r>
+        <w:rPr>
+          <w:b/>
+          <w:bCs/>
+          <w:color w:val="FF0000"/>
+        </w:rPr>
+        <w:t xml:space="preserve">ANY </w:t>
+      </w:r>
+      <w:r>
+        <w:rPr>
+          <w:b/>
+          <w:bCs/>
+          <w:color w:val="FF0000"/>
+        </w:rPr>
+        <w:t xml:space="preserve">INTIMIDATION </w:t>
+      </w:r>
+      <w:r>
+        <w:rPr>
+          <w:b/>
+          <w:bCs/>
           <w:color w:val="7030A0"/>
         </w:rPr>
-        <w:t>CAUSED</w:t>
-      </w:r>
-      <w:r>
-        <w:rPr>
-          <w:b/>
-          <w:bCs/>
-        </w:rPr>
-        <w:t xml:space="preserve"> </w:t>
-      </w:r>
-      <w:r>
-        <w:rPr>
-          <w:b/>
-          <w:bCs/>
-          <w:color w:val="00B0F0"/>
-        </w:rPr>
-        <w:t>OR</w:t>
-      </w:r>
-      <w:r>
-        <w:rPr>
-          <w:b/>
-          <w:bCs/>
-        </w:rPr>
-        <w:t xml:space="preserve"> </w:t>
-      </w:r>
-      <w:r>
-        <w:rPr>
-          <w:b/>
-          <w:bCs/>
-          <w:color w:val="7030A0"/>
-        </w:rPr>
-        <w:t>CREATED</w:t>
-      </w:r>
-      <w:r>
-        <w:rPr>
-          <w:b/>
-          <w:bCs/>
-        </w:rPr>
-        <w:t xml:space="preserve"> </w:t>
-      </w:r>
-      <w:r>
-        <w:rPr>
-          <w:b/>
-          <w:bCs/>
-          <w:color w:val="0070C0"/>
-        </w:rPr>
-        <w:t>BY</w:t>
-      </w:r>
-      <w:r>
-        <w:rPr>
-          <w:b/>
-          <w:bCs/>
-        </w:rPr>
-        <w:t xml:space="preserve"> </w:t>
-      </w:r>
-      <w:r>
-        <w:rPr>
-          <w:b/>
-          <w:bCs/>
-        </w:rPr>
-        <w:t xml:space="preserve">                                                             </w:t>
-      </w:r>
-      <w:r>
-        <w:rPr>
-          <w:b/>
-          <w:bCs/>
-          <w:color w:val="FF0000"/>
-        </w:rPr>
-        <w:t>ANY ARTIFICIAL INTELLIGENCE COMPUTING SYSTEM</w:t>
+        <w:t>TOWARDS</w:t>
+      </w:r>
+      <w:r>
+        <w:rPr>
+          <w:b/>
+          <w:bCs/>
+        </w:rPr>
+        <w:t xml:space="preserve"> </w:t>
+      </w:r>
+      <w:r>
+        <w:rPr>
+          <w:b/>
+          <w:bCs/>
+        </w:rPr>
+        <w:t xml:space="preserve">                   </w:t>
+      </w:r>
+      <w:r>
+        <w:rPr>
+          <w:b/>
+          <w:bCs/>
+          <w:color w:val="FF0000"/>
+        </w:rPr>
+        <w:t>ANY WITNESS</w:t>
       </w:r>
       <w:r>
         <w:rPr>
@@ -37026,83 +37012,16 @@
         <w:rPr>
           <w:b/>
           <w:bCs/>
-          <w:color w:val="FF0000"/>
-        </w:rPr>
-        <w:t>ANY EMPLOYEE</w:t>
-      </w:r>
-      <w:r>
-        <w:rPr>
-          <w:b/>
-          <w:bCs/>
-        </w:rPr>
-        <w:t>(</w:t>
-      </w:r>
-      <w:r>
-        <w:rPr>
-          <w:b/>
-          <w:bCs/>
-          <w:color w:val="808080" w:themeColor="background1" w:themeShade="80"/>
-        </w:rPr>
-        <w:t>S</w:t>
-      </w:r>
-      <w:r>
-        <w:rPr>
-          <w:b/>
-          <w:bCs/>
-        </w:rPr>
-        <w:t>)</w:t>
-      </w:r>
-      <w:r>
-        <w:rPr>
-          <w:b/>
-          <w:bCs/>
-        </w:rPr>
-        <w:t xml:space="preserve"> </w:t>
-      </w:r>
-      <w:r>
-        <w:rPr>
-          <w:b/>
-          <w:bCs/>
-          <w:color w:val="0070C0"/>
-        </w:rPr>
-        <w:t>OF</w:t>
-      </w:r>
-      <w:r>
-        <w:rPr>
-          <w:b/>
-          <w:bCs/>
-        </w:rPr>
-        <w:t xml:space="preserve"> </w:t>
-      </w:r>
-      <w:r>
-        <w:rPr>
-          <w:b/>
-          <w:bCs/>
-          <w:color w:val="FF0000"/>
-        </w:rPr>
-        <w:t xml:space="preserve">      ANY GOVERNMENT</w:t>
-      </w:r>
-      <w:r>
-        <w:rPr>
-          <w:b/>
-          <w:bCs/>
-        </w:rPr>
-        <w:t>(</w:t>
-      </w:r>
-      <w:r>
-        <w:rPr>
-          <w:b/>
-          <w:bCs/>
-          <w:color w:val="808080" w:themeColor="background1" w:themeShade="80"/>
-        </w:rPr>
-        <w:t>S</w:t>
-      </w:r>
-      <w:r>
-        <w:rPr>
-          <w:b/>
-          <w:bCs/>
-        </w:rPr>
-        <w:t>)</w:t>
+        </w:rPr>
+        <w:t xml:space="preserve">                                                             </w:t>
+      </w:r>
+      <w:r>
+        <w:rPr>
+          <w:b/>
+          <w:bCs/>
+          <w:color w:val="FF0000"/>
+        </w:rPr>
+        <w:t>ANY ARTIFICIAL INTELLIGENCE COMPUTING SYSTEM</w:t>
       </w:r>
       <w:r>
         <w:rPr>
@@ -37182,8 +37101,105 @@
         <w:rPr>
           <w:b/>
           <w:bCs/>
+          <w:color w:val="7030A0"/>
+        </w:rPr>
+        <w:t>CAUSED</w:t>
+      </w:r>
+      <w:r>
+        <w:rPr>
+          <w:b/>
+          <w:bCs/>
+        </w:rPr>
+        <w:t xml:space="preserve"> </w:t>
+      </w:r>
+      <w:r>
+        <w:rPr>
+          <w:b/>
+          <w:bCs/>
+          <w:color w:val="00B0F0"/>
+        </w:rPr>
+        <w:t>OR</w:t>
+      </w:r>
+      <w:r>
+        <w:rPr>
+          <w:b/>
+          <w:bCs/>
+        </w:rPr>
+        <w:t xml:space="preserve"> </w:t>
+      </w:r>
+      <w:r>
+        <w:rPr>
+          <w:b/>
+          <w:bCs/>
+          <w:color w:val="7030A0"/>
+        </w:rPr>
+        <w:t>CREATED</w:t>
+      </w:r>
+      <w:r>
+        <w:rPr>
+          <w:b/>
+          <w:bCs/>
+        </w:rPr>
+        <w:t xml:space="preserve"> </w:t>
+      </w:r>
+      <w:r>
+        <w:rPr>
+          <w:b/>
+          <w:bCs/>
           <w:color w:val="0070C0"/>
         </w:rPr>
+        <w:t>BY</w:t>
+      </w:r>
+      <w:r>
+        <w:rPr>
+          <w:b/>
+          <w:bCs/>
+        </w:rPr>
+        <w:t xml:space="preserve"> </w:t>
+      </w:r>
+      <w:r>
+        <w:rPr>
+          <w:b/>
+          <w:bCs/>
+          <w:color w:val="FF0000"/>
+        </w:rPr>
+        <w:t>ANY EMPLOYEE</w:t>
+      </w:r>
+      <w:r>
+        <w:rPr>
+          <w:b/>
+          <w:bCs/>
+        </w:rPr>
+        <w:t>(</w:t>
+      </w:r>
+      <w:r>
+        <w:rPr>
+          <w:b/>
+          <w:bCs/>
+          <w:color w:val="808080" w:themeColor="background1" w:themeShade="80"/>
+        </w:rPr>
+        <w:t>S</w:t>
+      </w:r>
+      <w:r>
+        <w:rPr>
+          <w:b/>
+          <w:bCs/>
+        </w:rPr>
+        <w:t>)</w:t>
+      </w:r>
+      <w:r>
+        <w:rPr>
+          <w:b/>
+          <w:bCs/>
+        </w:rPr>
+        <w:t xml:space="preserve"> </w:t>
+      </w:r>
+      <w:r>
+        <w:rPr>
+          <w:b/>
+          <w:bCs/>
+          <w:color w:val="0070C0"/>
+        </w:rPr>
         <w:t>OF</w:t>
       </w:r>
       <w:r>
@@ -37199,7 +37215,7 @@
           <w:bCs/>
           <w:color w:val="FF0000"/>
         </w:rPr>
-        <w:t>ANY CRIME</w:t>
+        <w:t xml:space="preserve">      ANY GOVERNMENT</w:t>
       </w:r>
       <w:r>
         <w:rPr>
@@ -37222,140 +37238,6 @@
           <w:bCs/>
         </w:rPr>
         <w:t>)</w:t>
-      </w:r>
-      <w:r>
-        <w:rPr>
-          <w:b/>
-          <w:bCs/>
-        </w:rPr>
-        <w:t xml:space="preserve"> </w:t>
-      </w:r>
-      <w:r>
-        <w:rPr>
-          <w:b/>
-          <w:bCs/>
-          <w:color w:val="0070C0"/>
-        </w:rPr>
-        <w:t>BY</w:t>
-      </w:r>
-      <w:r>
-        <w:rPr>
-          <w:b/>
-          <w:bCs/>
-        </w:rPr>
-        <w:t xml:space="preserve"> </w:t>
-      </w:r>
-      <w:r>
-        <w:rPr>
-          <w:b/>
-          <w:bCs/>
-          <w:color w:val="FF0000"/>
-        </w:rPr>
-        <w:t>ANY GOVERNMENT</w:t>
-      </w:r>
-      <w:r>
-        <w:rPr>
-          <w:b/>
-          <w:bCs/>
-        </w:rPr>
-        <w:t>(</w:t>
-      </w:r>
-      <w:r>
-        <w:rPr>
-          <w:b/>
-          <w:bCs/>
-          <w:color w:val="808080" w:themeColor="background1" w:themeShade="80"/>
-        </w:rPr>
-        <w:t>S</w:t>
-      </w:r>
-      <w:r>
-        <w:rPr>
-          <w:b/>
-          <w:bCs/>
-        </w:rPr>
-        <w:t>)</w:t>
-      </w:r>
-      <w:r>
-        <w:rPr>
-          <w:b/>
-          <w:bCs/>
-        </w:rPr>
-        <w:t xml:space="preserve"> </w:t>
-      </w:r>
-      <w:r>
-        <w:rPr>
-          <w:b/>
-          <w:bCs/>
-          <w:color w:val="00B0F0"/>
-        </w:rPr>
-        <w:t>OR</w:t>
-      </w:r>
-      <w:r>
-        <w:rPr>
-          <w:b/>
-          <w:bCs/>
-        </w:rPr>
-        <w:t xml:space="preserve"> </w:t>
-      </w:r>
-      <w:r>
-        <w:rPr>
-          <w:b/>
-          <w:bCs/>
-        </w:rPr>
-        <w:t xml:space="preserve">                   </w:t>
-      </w:r>
-      <w:r>
-        <w:rPr>
-          <w:b/>
-          <w:bCs/>
-          <w:color w:val="FF0000"/>
-        </w:rPr>
-        <w:t>ANYTHING ELSE, LITERALLY</w:t>
-      </w:r>
-      <w:r>
-        <w:rPr>
-          <w:b/>
-          <w:bCs/>
-        </w:rPr>
-        <w:t xml:space="preserve"> </w:t>
-      </w:r>
-      <w:r>
-        <w:rPr>
-          <w:b/>
-          <w:bCs/>
-          <w:color w:val="0070C0"/>
-        </w:rPr>
-        <w:t>TO</w:t>
-      </w:r>
-      <w:r>
-        <w:rPr>
-          <w:b/>
-          <w:bCs/>
-        </w:rPr>
-        <w:t xml:space="preserve"> </w:t>
-      </w:r>
-      <w:r>
-        <w:rPr>
-          <w:b/>
-          <w:bCs/>
-          <w:color w:val="7030A0"/>
-        </w:rPr>
-        <w:t>STEAL</w:t>
-      </w:r>
-      <w:r>
-        <w:rPr>
-          <w:b/>
-          <w:bCs/>
-        </w:rPr>
-        <w:t xml:space="preserve"> </w:t>
-      </w:r>
-      <w:r>
-        <w:rPr>
-          <w:b/>
-          <w:bCs/>
-          <w:color w:val="FF0000"/>
-        </w:rPr>
-        <w:t>ANY INTELLECTUAL PROPERTY</w:t>
       </w:r>
       <w:r>
         <w:rPr>
@@ -37452,7 +37334,7 @@
           <w:bCs/>
           <w:color w:val="FF0000"/>
         </w:rPr>
-        <w:t>ANY WAR</w:t>
+        <w:t>ANY CRIME</w:t>
       </w:r>
       <w:r>
         <w:rPr>
@@ -37593,52 +37475,22 @@
           <w:bCs/>
           <w:color w:val="7030A0"/>
         </w:rPr>
-        <w:t>CONDUCT</w:t>
-      </w:r>
-      <w:r>
-        <w:rPr>
-          <w:b/>
-          <w:bCs/>
-        </w:rPr>
-        <w:t xml:space="preserve"> </w:t>
-      </w:r>
-      <w:r>
-        <w:rPr>
-          <w:b/>
-          <w:bCs/>
-          <w:color w:val="FF0000"/>
-        </w:rPr>
-        <w:t xml:space="preserve">ANY </w:t>
-      </w:r>
-      <w:r>
-        <w:rPr>
-          <w:b/>
-          <w:bCs/>
-          <w:color w:val="FF0000"/>
-        </w:rPr>
-        <w:t>ILLEGAL DEATH PENALTY</w:t>
-      </w:r>
-      <w:r>
-        <w:rPr>
-          <w:b/>
-          <w:bCs/>
-        </w:rPr>
-        <w:t>(</w:t>
-      </w:r>
-      <w:r>
-        <w:rPr>
-          <w:b/>
-          <w:bCs/>
-          <w:color w:val="808080" w:themeColor="background1" w:themeShade="80"/>
-        </w:rPr>
-        <w:t>S</w:t>
-      </w:r>
-      <w:r>
-        <w:rPr>
-          <w:b/>
-          <w:bCs/>
-        </w:rPr>
-        <w:t>)</w:t>
+        <w:t>STEAL</w:t>
+      </w:r>
+      <w:r>
+        <w:rPr>
+          <w:b/>
+          <w:bCs/>
+        </w:rPr>
+        <w:t xml:space="preserve"> </w:t>
+      </w:r>
+      <w:r>
+        <w:rPr>
+          <w:b/>
+          <w:bCs/>
+          <w:color w:val="FF0000"/>
+        </w:rPr>
+        <w:t>ANY INTELLECTUAL PROPERTY</w:t>
       </w:r>
       <w:r>
         <w:rPr>
@@ -37683,7 +37535,245 @@
           <w:bCs/>
           <w:color w:val="FF0000"/>
         </w:rPr>
-        <w:t>TOBACCO SMOKING</w:t>
+        <w:t>THREAT</w:t>
+      </w:r>
+      <w:r>
+        <w:rPr>
+          <w:b/>
+          <w:bCs/>
+        </w:rPr>
+        <w:t>(</w:t>
+      </w:r>
+      <w:r>
+        <w:rPr>
+          <w:b/>
+          <w:bCs/>
+          <w:color w:val="808080" w:themeColor="background1" w:themeShade="80"/>
+        </w:rPr>
+        <w:t>S</w:t>
+      </w:r>
+      <w:r>
+        <w:rPr>
+          <w:b/>
+          <w:bCs/>
+        </w:rPr>
+        <w:t>)</w:t>
+      </w:r>
+      <w:r>
+        <w:rPr>
+          <w:b/>
+          <w:bCs/>
+        </w:rPr>
+        <w:t xml:space="preserve"> </w:t>
+      </w:r>
+      <w:r>
+        <w:rPr>
+          <w:b/>
+          <w:bCs/>
+          <w:color w:val="0070C0"/>
+        </w:rPr>
+        <w:t>OF</w:t>
+      </w:r>
+      <w:r>
+        <w:rPr>
+          <w:b/>
+          <w:bCs/>
+        </w:rPr>
+        <w:t xml:space="preserve"> </w:t>
+      </w:r>
+      <w:r>
+        <w:rPr>
+          <w:b/>
+          <w:bCs/>
+          <w:color w:val="FF0000"/>
+        </w:rPr>
+        <w:t>ANY WAR</w:t>
+      </w:r>
+      <w:r>
+        <w:rPr>
+          <w:b/>
+          <w:bCs/>
+        </w:rPr>
+        <w:t>(</w:t>
+      </w:r>
+      <w:r>
+        <w:rPr>
+          <w:b/>
+          <w:bCs/>
+          <w:color w:val="808080" w:themeColor="background1" w:themeShade="80"/>
+        </w:rPr>
+        <w:t>S</w:t>
+      </w:r>
+      <w:r>
+        <w:rPr>
+          <w:b/>
+          <w:bCs/>
+        </w:rPr>
+        <w:t>)</w:t>
+      </w:r>
+      <w:r>
+        <w:rPr>
+          <w:b/>
+          <w:bCs/>
+        </w:rPr>
+        <w:t xml:space="preserve"> </w:t>
+      </w:r>
+      <w:r>
+        <w:rPr>
+          <w:b/>
+          <w:bCs/>
+          <w:color w:val="0070C0"/>
+        </w:rPr>
+        <w:t>BY</w:t>
+      </w:r>
+      <w:r>
+        <w:rPr>
+          <w:b/>
+          <w:bCs/>
+        </w:rPr>
+        <w:t xml:space="preserve"> </w:t>
+      </w:r>
+      <w:r>
+        <w:rPr>
+          <w:b/>
+          <w:bCs/>
+          <w:color w:val="FF0000"/>
+        </w:rPr>
+        <w:t>ANY GOVERNMENT</w:t>
+      </w:r>
+      <w:r>
+        <w:rPr>
+          <w:b/>
+          <w:bCs/>
+        </w:rPr>
+        <w:t>(</w:t>
+      </w:r>
+      <w:r>
+        <w:rPr>
+          <w:b/>
+          <w:bCs/>
+          <w:color w:val="808080" w:themeColor="background1" w:themeShade="80"/>
+        </w:rPr>
+        <w:t>S</w:t>
+      </w:r>
+      <w:r>
+        <w:rPr>
+          <w:b/>
+          <w:bCs/>
+        </w:rPr>
+        <w:t>)</w:t>
+      </w:r>
+      <w:r>
+        <w:rPr>
+          <w:b/>
+          <w:bCs/>
+        </w:rPr>
+        <w:t xml:space="preserve"> </w:t>
+      </w:r>
+      <w:r>
+        <w:rPr>
+          <w:b/>
+          <w:bCs/>
+          <w:color w:val="00B0F0"/>
+        </w:rPr>
+        <w:t>OR</w:t>
+      </w:r>
+      <w:r>
+        <w:rPr>
+          <w:b/>
+          <w:bCs/>
+        </w:rPr>
+        <w:t xml:space="preserve"> </w:t>
+      </w:r>
+      <w:r>
+        <w:rPr>
+          <w:b/>
+          <w:bCs/>
+        </w:rPr>
+        <w:t xml:space="preserve">                   </w:t>
+      </w:r>
+      <w:r>
+        <w:rPr>
+          <w:b/>
+          <w:bCs/>
+          <w:color w:val="FF0000"/>
+        </w:rPr>
+        <w:t>ANYTHING ELSE, LITERALLY</w:t>
+      </w:r>
+      <w:r>
+        <w:rPr>
+          <w:b/>
+          <w:bCs/>
+        </w:rPr>
+        <w:t xml:space="preserve"> </w:t>
+      </w:r>
+      <w:r>
+        <w:rPr>
+          <w:b/>
+          <w:bCs/>
+          <w:color w:val="0070C0"/>
+        </w:rPr>
+        <w:t>TO</w:t>
+      </w:r>
+      <w:r>
+        <w:rPr>
+          <w:b/>
+          <w:bCs/>
+        </w:rPr>
+        <w:t xml:space="preserve"> </w:t>
+      </w:r>
+      <w:r>
+        <w:rPr>
+          <w:b/>
+          <w:bCs/>
+          <w:color w:val="7030A0"/>
+        </w:rPr>
+        <w:t>CONDUCT</w:t>
+      </w:r>
+      <w:r>
+        <w:rPr>
+          <w:b/>
+          <w:bCs/>
+        </w:rPr>
+        <w:t xml:space="preserve"> </w:t>
+      </w:r>
+      <w:r>
+        <w:rPr>
+          <w:b/>
+          <w:bCs/>
+          <w:color w:val="FF0000"/>
+        </w:rPr>
+        <w:t xml:space="preserve">ANY </w:t>
+      </w:r>
+      <w:r>
+        <w:rPr>
+          <w:b/>
+          <w:bCs/>
+          <w:color w:val="FF0000"/>
+        </w:rPr>
+        <w:t>ILLEGAL DEATH PENALTY</w:t>
+      </w:r>
+      <w:r>
+        <w:rPr>
+          <w:b/>
+          <w:bCs/>
+        </w:rPr>
+        <w:t>(</w:t>
+      </w:r>
+      <w:r>
+        <w:rPr>
+          <w:b/>
+          <w:bCs/>
+          <w:color w:val="808080" w:themeColor="background1" w:themeShade="80"/>
+        </w:rPr>
+        <w:t>S</w:t>
+      </w:r>
+      <w:r>
+        <w:rPr>
+          <w:b/>
+          <w:bCs/>
+        </w:rPr>
+        <w:t>)</w:t>
       </w:r>
       <w:r>
         <w:rPr>
@@ -37729,15 +37819,7 @@
           <w:bCs/>
           <w:color w:val="FF0000"/>
         </w:rPr>
-        <w:t>TRANS</w:t>
-      </w:r>
-      <w:r>
-        <w:rPr>
-          <w:b/>
-          <w:bCs/>
-          <w:color w:val="FF0000"/>
-        </w:rPr>
-        <w:t>GRESSION</w:t>
+        <w:t>TOBACCO SMOKING</w:t>
       </w:r>
       <w:r>
         <w:rPr>
@@ -37782,29 +37864,15 @@
           <w:bCs/>
           <w:color w:val="FF0000"/>
         </w:rPr>
-        <w:t>TRANSITIONAL PHASE LOOP</w:t>
-      </w:r>
-      <w:r>
-        <w:rPr>
-          <w:b/>
-          <w:bCs/>
-        </w:rPr>
-        <w:t>(</w:t>
-      </w:r>
-      <w:r>
-        <w:rPr>
-          <w:b/>
-          <w:bCs/>
-          <w:color w:val="808080" w:themeColor="background1" w:themeShade="80"/>
-        </w:rPr>
-        <w:t>S</w:t>
-      </w:r>
-      <w:r>
-        <w:rPr>
-          <w:b/>
-          <w:bCs/>
-        </w:rPr>
-        <w:t>)</w:t>
+        <w:t>TRANS</w:t>
+      </w:r>
+      <w:r>
+        <w:rPr>
+          <w:b/>
+          <w:bCs/>
+          <w:color w:val="FF0000"/>
+        </w:rPr>
+        <w:t>GRESSION</w:t>
       </w:r>
       <w:r>
         <w:rPr>
@@ -37849,7 +37917,29 @@
           <w:bCs/>
           <w:color w:val="FF0000"/>
         </w:rPr>
-        <w:t>TRANSITIONAL PROCESS MATRIX</w:t>
+        <w:t>TRANSITIONAL PHASE LOOP</w:t>
+      </w:r>
+      <w:r>
+        <w:rPr>
+          <w:b/>
+          <w:bCs/>
+        </w:rPr>
+        <w:t>(</w:t>
+      </w:r>
+      <w:r>
+        <w:rPr>
+          <w:b/>
+          <w:bCs/>
+          <w:color w:val="808080" w:themeColor="background1" w:themeShade="80"/>
+        </w:rPr>
+        <w:t>S</w:t>
+      </w:r>
+      <w:r>
+        <w:rPr>
+          <w:b/>
+          <w:bCs/>
+        </w:rPr>
+        <w:t>)</w:t>
       </w:r>
       <w:r>
         <w:rPr>
@@ -37894,314 +37984,7 @@
           <w:bCs/>
           <w:color w:val="FF0000"/>
         </w:rPr>
-        <w:t>UND</w:t>
-      </w:r>
-      <w:r>
-        <w:rPr>
-          <w:b/>
-          <w:bCs/>
-          <w:color w:val="FF0000"/>
-        </w:rPr>
-        <w:t>ESERVED DAMAGE</w:t>
-      </w:r>
-      <w:r>
-        <w:rPr>
-          <w:b/>
-          <w:bCs/>
-        </w:rPr>
-        <w:t>(</w:t>
-      </w:r>
-      <w:r>
-        <w:rPr>
-          <w:b/>
-          <w:bCs/>
-          <w:color w:val="808080" w:themeColor="background1" w:themeShade="80"/>
-        </w:rPr>
-        <w:t>S</w:t>
-      </w:r>
-      <w:r>
-        <w:rPr>
-          <w:b/>
-          <w:bCs/>
-        </w:rPr>
-        <w:t>)</w:t>
-      </w:r>
-      <w:r>
-        <w:rPr>
-          <w:b/>
-          <w:bCs/>
-        </w:rPr>
-        <w:t xml:space="preserve"> </w:t>
-      </w:r>
-      <w:r>
-        <w:rPr>
-          <w:b/>
-          <w:bCs/>
-          <w:color w:val="0070C0"/>
-        </w:rPr>
-        <w:t>TO</w:t>
-      </w:r>
-      <w:r>
-        <w:rPr>
-          <w:b/>
-          <w:bCs/>
-        </w:rPr>
-        <w:t xml:space="preserve"> </w:t>
-      </w:r>
-      <w:r>
-        <w:rPr>
-          <w:b/>
-          <w:bCs/>
-          <w:color w:val="7030A0"/>
-        </w:rPr>
-        <w:t>CAUSE</w:t>
-      </w:r>
-      <w:r>
-        <w:rPr>
-          <w:b/>
-          <w:bCs/>
-        </w:rPr>
-        <w:t xml:space="preserve"> </w:t>
-      </w:r>
-      <w:r>
-        <w:rPr>
-          <w:b/>
-          <w:bCs/>
-          <w:color w:val="00B0F0"/>
-        </w:rPr>
-        <w:t>OR</w:t>
-      </w:r>
-      <w:r>
-        <w:rPr>
-          <w:b/>
-          <w:bCs/>
-        </w:rPr>
-        <w:t xml:space="preserve"> </w:t>
-      </w:r>
-      <w:r>
-        <w:rPr>
-          <w:b/>
-          <w:bCs/>
-          <w:color w:val="7030A0"/>
-        </w:rPr>
-        <w:t>ALLOW</w:t>
-      </w:r>
-      <w:r>
-        <w:rPr>
-          <w:b/>
-          <w:bCs/>
-        </w:rPr>
-        <w:t xml:space="preserve">                 </w:t>
-      </w:r>
-      <w:r>
-        <w:rPr>
-          <w:b/>
-          <w:bCs/>
-          <w:color w:val="FF0000"/>
-        </w:rPr>
-        <w:t>ANY CONDUCTING</w:t>
-      </w:r>
-      <w:r>
-        <w:rPr>
-          <w:b/>
-          <w:bCs/>
-        </w:rPr>
-        <w:t xml:space="preserve"> </w:t>
-      </w:r>
-      <w:r>
-        <w:rPr>
-          <w:b/>
-          <w:bCs/>
-          <w:color w:val="00B0F0"/>
-        </w:rPr>
-        <w:t>OR</w:t>
-      </w:r>
-      <w:r>
-        <w:rPr>
-          <w:b/>
-          <w:bCs/>
-        </w:rPr>
-        <w:t xml:space="preserve"> </w:t>
-      </w:r>
-      <w:r>
-        <w:rPr>
-          <w:b/>
-          <w:bCs/>
-          <w:color w:val="FF0000"/>
-        </w:rPr>
-        <w:t>ANY ORCHESTRATION</w:t>
-      </w:r>
-      <w:r>
-        <w:rPr>
-          <w:b/>
-          <w:bCs/>
-        </w:rPr>
-        <w:t xml:space="preserve"> </w:t>
-      </w:r>
-      <w:r>
-        <w:rPr>
-          <w:b/>
-          <w:bCs/>
-          <w:color w:val="0070C0"/>
-        </w:rPr>
-        <w:t>OF</w:t>
-      </w:r>
-      <w:r>
-        <w:rPr>
-          <w:b/>
-          <w:bCs/>
-        </w:rPr>
-        <w:t xml:space="preserve"> </w:t>
-      </w:r>
-      <w:r>
-        <w:rPr>
-          <w:b/>
-          <w:bCs/>
-          <w:color w:val="FF0000"/>
-        </w:rPr>
-        <w:t>ANY DEATH PENALTY</w:t>
-      </w:r>
-      <w:r>
-        <w:rPr>
-          <w:b/>
-          <w:bCs/>
-        </w:rPr>
-        <w:t>(</w:t>
-      </w:r>
-      <w:r>
-        <w:rPr>
-          <w:b/>
-          <w:bCs/>
-          <w:color w:val="808080" w:themeColor="background1" w:themeShade="80"/>
-        </w:rPr>
-        <w:t>S</w:t>
-      </w:r>
-      <w:r>
-        <w:rPr>
-          <w:b/>
-          <w:bCs/>
-        </w:rPr>
-        <w:t>)</w:t>
-      </w:r>
-      <w:r>
-        <w:rPr>
-          <w:b/>
-          <w:bCs/>
-        </w:rPr>
-        <w:t xml:space="preserve"> </w:t>
-      </w:r>
-      <w:r>
-        <w:rPr>
-          <w:b/>
-          <w:bCs/>
-          <w:color w:val="0070C0"/>
-        </w:rPr>
-        <w:t>TOWARDS</w:t>
-      </w:r>
-      <w:r>
-        <w:rPr>
-          <w:b/>
-          <w:bCs/>
-        </w:rPr>
-        <w:t xml:space="preserve">                                                  </w:t>
-      </w:r>
-      <w:r>
-        <w:rPr>
-          <w:b/>
-          <w:bCs/>
-          <w:color w:val="FF0000"/>
-        </w:rPr>
-        <w:t xml:space="preserve">ANY </w:t>
-      </w:r>
-      <w:r>
-        <w:rPr>
-          <w:b/>
-          <w:bCs/>
-          <w:color w:val="FF0000"/>
-        </w:rPr>
-        <w:t xml:space="preserve">INNOCENT </w:t>
-      </w:r>
-      <w:r>
-        <w:rPr>
-          <w:b/>
-          <w:bCs/>
-          <w:color w:val="FF0000"/>
-        </w:rPr>
-        <w:t>CITIZEN</w:t>
-      </w:r>
-      <w:r>
-        <w:rPr>
-          <w:b/>
-          <w:bCs/>
-        </w:rPr>
-        <w:t>(</w:t>
-      </w:r>
-      <w:r>
-        <w:rPr>
-          <w:b/>
-          <w:bCs/>
-          <w:color w:val="808080" w:themeColor="background1" w:themeShade="80"/>
-        </w:rPr>
-        <w:t>S</w:t>
-      </w:r>
-      <w:r>
-        <w:rPr>
-          <w:b/>
-          <w:bCs/>
-        </w:rPr>
-        <w:t>)</w:t>
-      </w:r>
-      <w:r>
-        <w:rPr>
-          <w:b/>
-          <w:bCs/>
-        </w:rPr>
-        <w:t xml:space="preserve"> </w:t>
-      </w:r>
-      <w:r>
-        <w:rPr>
-          <w:b/>
-          <w:bCs/>
-          <w:color w:val="0070C0"/>
-        </w:rPr>
-        <w:t>OF</w:t>
-      </w:r>
-      <w:r>
-        <w:rPr>
-          <w:b/>
-          <w:bCs/>
-        </w:rPr>
-        <w:t xml:space="preserve"> </w:t>
-      </w:r>
-      <w:r>
-        <w:rPr>
-          <w:b/>
-          <w:bCs/>
-          <w:color w:val="FF0000"/>
-        </w:rPr>
-        <w:t>ANY COUNTRY</w:t>
-      </w:r>
-      <w:r>
-        <w:rPr>
-          <w:b/>
-          <w:bCs/>
-        </w:rPr>
-        <w:t>(</w:t>
-      </w:r>
-      <w:r>
-        <w:rPr>
-          <w:b/>
-          <w:bCs/>
-          <w:color w:val="808080" w:themeColor="background1" w:themeShade="80"/>
-        </w:rPr>
-        <w:t>S</w:t>
-      </w:r>
-      <w:r>
-        <w:rPr>
-          <w:b/>
-          <w:bCs/>
-        </w:rPr>
-        <w:t>)</w:t>
+        <w:t>TRANSITIONAL PROCESS MATRIX</w:t>
       </w:r>
       <w:r>
         <w:rPr>
@@ -38246,15 +38029,15 @@
           <w:bCs/>
           <w:color w:val="FF0000"/>
         </w:rPr>
-        <w:t>UNDU</w:t>
-      </w:r>
-      <w:r>
-        <w:rPr>
-          <w:b/>
-          <w:bCs/>
-          <w:color w:val="FF0000"/>
-        </w:rPr>
-        <w:t>E HARDSHIP</w:t>
+        <w:t>UND</w:t>
+      </w:r>
+      <w:r>
+        <w:rPr>
+          <w:b/>
+          <w:bCs/>
+          <w:color w:val="FF0000"/>
+        </w:rPr>
+        <w:t>ESERVED DAMAGE</w:t>
       </w:r>
       <w:r>
         <w:rPr>
@@ -38306,14 +38089,104 @@
           <w:bCs/>
           <w:color w:val="7030A0"/>
         </w:rPr>
-        <w:t>CONDUCT</w:t>
-      </w:r>
-      <w:r>
-        <w:rPr>
-          <w:b/>
-          <w:bCs/>
-        </w:rPr>
-        <w:t xml:space="preserve">                                                        </w:t>
+        <w:t>CAUSE</w:t>
+      </w:r>
+      <w:r>
+        <w:rPr>
+          <w:b/>
+          <w:bCs/>
+        </w:rPr>
+        <w:t xml:space="preserve"> </w:t>
+      </w:r>
+      <w:r>
+        <w:rPr>
+          <w:b/>
+          <w:bCs/>
+          <w:color w:val="00B0F0"/>
+        </w:rPr>
+        <w:t>OR</w:t>
+      </w:r>
+      <w:r>
+        <w:rPr>
+          <w:b/>
+          <w:bCs/>
+        </w:rPr>
+        <w:t xml:space="preserve"> </w:t>
+      </w:r>
+      <w:r>
+        <w:rPr>
+          <w:b/>
+          <w:bCs/>
+          <w:color w:val="7030A0"/>
+        </w:rPr>
+        <w:t>ALLOW</w:t>
+      </w:r>
+      <w:r>
+        <w:rPr>
+          <w:b/>
+          <w:bCs/>
+        </w:rPr>
+        <w:t xml:space="preserve">                 </w:t>
+      </w:r>
+      <w:r>
+        <w:rPr>
+          <w:b/>
+          <w:bCs/>
+          <w:color w:val="FF0000"/>
+        </w:rPr>
+        <w:t>ANY CONDUCTING</w:t>
+      </w:r>
+      <w:r>
+        <w:rPr>
+          <w:b/>
+          <w:bCs/>
+        </w:rPr>
+        <w:t xml:space="preserve"> </w:t>
+      </w:r>
+      <w:r>
+        <w:rPr>
+          <w:b/>
+          <w:bCs/>
+          <w:color w:val="00B0F0"/>
+        </w:rPr>
+        <w:t>OR</w:t>
+      </w:r>
+      <w:r>
+        <w:rPr>
+          <w:b/>
+          <w:bCs/>
+        </w:rPr>
+        <w:t xml:space="preserve"> </w:t>
+      </w:r>
+      <w:r>
+        <w:rPr>
+          <w:b/>
+          <w:bCs/>
+          <w:color w:val="FF0000"/>
+        </w:rPr>
+        <w:t>ANY ORCHESTRATION</w:t>
+      </w:r>
+      <w:r>
+        <w:rPr>
+          <w:b/>
+          <w:bCs/>
+        </w:rPr>
+        <w:t xml:space="preserve"> </w:t>
+      </w:r>
+      <w:r>
+        <w:rPr>
+          <w:b/>
+          <w:bCs/>
+          <w:color w:val="0070C0"/>
+        </w:rPr>
+        <w:t>OF</w:t>
+      </w:r>
+      <w:r>
+        <w:rPr>
+          <w:b/>
+          <w:bCs/>
+        </w:rPr>
+        <w:t xml:space="preserve"> </w:t>
       </w:r>
       <w:r>
         <w:rPr>
@@ -38365,7 +38238,7 @@
           <w:b/>
           <w:bCs/>
         </w:rPr>
-        <w:t xml:space="preserve"> </w:t>
+        <w:t xml:space="preserve">                                                  </w:t>
       </w:r>
       <w:r>
         <w:rPr>
@@ -38375,7 +38248,6 @@
         </w:rPr>
         <w:t xml:space="preserve">ANY </w:t>
       </w:r>
-      <w:bookmarkStart w:id="5" w:name="_Hlk150080038"/>
       <w:r>
         <w:rPr>
           <w:b/>
@@ -38384,7 +38256,6 @@
         </w:rPr>
         <w:t xml:space="preserve">INNOCENT </w:t>
       </w:r>
-      <w:bookmarkEnd w:id="5"/>
       <w:r>
         <w:rPr>
           <w:b/>
@@ -38510,15 +38381,37 @@
           <w:bCs/>
           <w:color w:val="FF0000"/>
         </w:rPr>
-        <w:t xml:space="preserve">UNDULY </w:t>
-      </w:r>
-      <w:r>
-        <w:rPr>
-          <w:b/>
-          <w:bCs/>
-          <w:color w:val="FF0000"/>
-        </w:rPr>
-        <w:t>DURESS</w:t>
+        <w:t>UNDU</w:t>
+      </w:r>
+      <w:r>
+        <w:rPr>
+          <w:b/>
+          <w:bCs/>
+          <w:color w:val="FF0000"/>
+        </w:rPr>
+        <w:t>E HARDSHIP</w:t>
+      </w:r>
+      <w:r>
+        <w:rPr>
+          <w:b/>
+          <w:bCs/>
+        </w:rPr>
+        <w:t>(</w:t>
+      </w:r>
+      <w:r>
+        <w:rPr>
+          <w:b/>
+          <w:bCs/>
+          <w:color w:val="808080" w:themeColor="background1" w:themeShade="80"/>
+        </w:rPr>
+        <w:t>S</w:t>
+      </w:r>
+      <w:r>
+        <w:rPr>
+          <w:b/>
+          <w:bCs/>
+        </w:rPr>
+        <w:t>)</w:t>
       </w:r>
       <w:r>
         <w:rPr>
@@ -38555,7 +38448,7 @@
           <w:b/>
           <w:bCs/>
         </w:rPr>
-        <w:t xml:space="preserve"> </w:t>
+        <w:t xml:space="preserve">                                                        </w:t>
       </w:r>
       <w:r>
         <w:rPr>
@@ -38617,6 +38510,7 @@
         </w:rPr>
         <w:t xml:space="preserve">ANY </w:t>
       </w:r>
+      <w:bookmarkStart w:id="5" w:name="_Hlk150080038"/>
       <w:r>
         <w:rPr>
           <w:b/>
@@ -38625,6 +38519,7 @@
         </w:rPr>
         <w:t xml:space="preserve">INNOCENT </w:t>
       </w:r>
+      <w:bookmarkEnd w:id="5"/>
       <w:r>
         <w:rPr>
           <w:b/>
@@ -38684,6 +38579,28 @@
           <w:color w:val="FF0000"/>
         </w:rPr>
         <w:t>ANY COUNTRY</w:t>
+      </w:r>
+      <w:r>
+        <w:rPr>
+          <w:b/>
+          <w:bCs/>
+        </w:rPr>
+        <w:t>(</w:t>
+      </w:r>
+      <w:r>
+        <w:rPr>
+          <w:b/>
+          <w:bCs/>
+          <w:color w:val="808080" w:themeColor="background1" w:themeShade="80"/>
+        </w:rPr>
+        <w:t>S</w:t>
+      </w:r>
+      <w:r>
+        <w:rPr>
+          <w:b/>
+          <w:bCs/>
+        </w:rPr>
+        <w:t>)</w:t>
       </w:r>
       <w:r>
         <w:rPr>
@@ -38728,7 +38645,60 @@
           <w:bCs/>
           <w:color w:val="FF0000"/>
         </w:rPr>
-        <w:t>UNDULY PROSECUTION</w:t>
+        <w:t xml:space="preserve">UNDULY </w:t>
+      </w:r>
+      <w:r>
+        <w:rPr>
+          <w:b/>
+          <w:bCs/>
+          <w:color w:val="FF0000"/>
+        </w:rPr>
+        <w:t>DURESS</w:t>
+      </w:r>
+      <w:r>
+        <w:rPr>
+          <w:b/>
+          <w:bCs/>
+        </w:rPr>
+        <w:t xml:space="preserve"> </w:t>
+      </w:r>
+      <w:r>
+        <w:rPr>
+          <w:b/>
+          <w:bCs/>
+          <w:color w:val="0070C0"/>
+        </w:rPr>
+        <w:t>TO</w:t>
+      </w:r>
+      <w:r>
+        <w:rPr>
+          <w:b/>
+          <w:bCs/>
+        </w:rPr>
+        <w:t xml:space="preserve"> </w:t>
+      </w:r>
+      <w:r>
+        <w:rPr>
+          <w:b/>
+          <w:bCs/>
+          <w:color w:val="7030A0"/>
+        </w:rPr>
+        <w:t>CONDUCT</w:t>
+      </w:r>
+      <w:r>
+        <w:rPr>
+          <w:b/>
+          <w:bCs/>
+        </w:rPr>
+        <w:t xml:space="preserve"> </w:t>
+      </w:r>
+      <w:r>
+        <w:rPr>
+          <w:b/>
+          <w:bCs/>
+          <w:color w:val="FF0000"/>
+        </w:rPr>
+        <w:t>ANY DEATH PENALTY</w:t>
       </w:r>
       <w:r>
         <w:rPr>
@@ -38765,37 +38735,38 @@
           <w:bCs/>
           <w:color w:val="0070C0"/>
         </w:rPr>
-        <w:t>TO</w:t>
-      </w:r>
-      <w:r>
-        <w:rPr>
-          <w:b/>
-          <w:bCs/>
-        </w:rPr>
-        <w:t xml:space="preserve"> </w:t>
-      </w:r>
-      <w:r>
-        <w:rPr>
-          <w:b/>
-          <w:bCs/>
-          <w:color w:val="7030A0"/>
-        </w:rPr>
-        <w:t>CONDUCT</w:t>
-      </w:r>
-      <w:r>
-        <w:rPr>
-          <w:b/>
-          <w:bCs/>
-        </w:rPr>
-        <w:t xml:space="preserve">                                                  </w:t>
-      </w:r>
-      <w:r>
-        <w:rPr>
-          <w:b/>
-          <w:bCs/>
-          <w:color w:val="FF0000"/>
-        </w:rPr>
-        <w:t>ANY DEATH PENALTY</w:t>
+        <w:t>TOWARDS</w:t>
+      </w:r>
+      <w:r>
+        <w:rPr>
+          <w:b/>
+          <w:bCs/>
+        </w:rPr>
+        <w:t xml:space="preserve"> </w:t>
+      </w:r>
+      <w:r>
+        <w:rPr>
+          <w:b/>
+          <w:bCs/>
+          <w:color w:val="FF0000"/>
+        </w:rPr>
+        <w:t xml:space="preserve">ANY </w:t>
+      </w:r>
+      <w:r>
+        <w:rPr>
+          <w:b/>
+          <w:bCs/>
+          <w:color w:val="FF0000"/>
+        </w:rPr>
+        <w:t xml:space="preserve">INNOCENT </w:t>
+      </w:r>
+      <w:r>
+        <w:rPr>
+          <w:b/>
+          <w:bCs/>
+          <w:color w:val="FF0000"/>
+        </w:rPr>
+        <w:t>CITIZEN</w:t>
       </w:r>
       <w:r>
         <w:rPr>
@@ -38832,74 +38803,6 @@
           <w:bCs/>
           <w:color w:val="0070C0"/>
         </w:rPr>
-        <w:t>TOWARDS</w:t>
-      </w:r>
-      <w:r>
-        <w:rPr>
-          <w:b/>
-          <w:bCs/>
-        </w:rPr>
-        <w:t xml:space="preserve"> </w:t>
-      </w:r>
-      <w:r>
-        <w:rPr>
-          <w:b/>
-          <w:bCs/>
-          <w:color w:val="FF0000"/>
-        </w:rPr>
-        <w:t xml:space="preserve">ANY </w:t>
-      </w:r>
-      <w:r>
-        <w:rPr>
-          <w:b/>
-          <w:bCs/>
-          <w:color w:val="FF0000"/>
-        </w:rPr>
-        <w:t xml:space="preserve">INNOCENT </w:t>
-      </w:r>
-      <w:r>
-        <w:rPr>
-          <w:b/>
-          <w:bCs/>
-          <w:color w:val="FF0000"/>
-        </w:rPr>
-        <w:t>CITIZEN</w:t>
-      </w:r>
-      <w:r>
-        <w:rPr>
-          <w:b/>
-          <w:bCs/>
-        </w:rPr>
-        <w:t>(</w:t>
-      </w:r>
-      <w:r>
-        <w:rPr>
-          <w:b/>
-          <w:bCs/>
-          <w:color w:val="808080" w:themeColor="background1" w:themeShade="80"/>
-        </w:rPr>
-        <w:t>S</w:t>
-      </w:r>
-      <w:r>
-        <w:rPr>
-          <w:b/>
-          <w:bCs/>
-        </w:rPr>
-        <w:t>)</w:t>
-      </w:r>
-      <w:r>
-        <w:rPr>
-          <w:b/>
-          <w:bCs/>
-        </w:rPr>
-        <w:t xml:space="preserve"> </w:t>
-      </w:r>
-      <w:r>
-        <w:rPr>
-          <w:b/>
-          <w:bCs/>
-          <w:color w:val="0070C0"/>
-        </w:rPr>
         <w:t>OF</w:t>
       </w:r>
       <w:r>
@@ -38916,28 +38819,6 @@
           <w:color w:val="FF0000"/>
         </w:rPr>
         <w:t>ANY COUNTRY</w:t>
-      </w:r>
-      <w:r>
-        <w:rPr>
-          <w:b/>
-          <w:bCs/>
-        </w:rPr>
-        <w:t>(</w:t>
-      </w:r>
-      <w:r>
-        <w:rPr>
-          <w:b/>
-          <w:bCs/>
-          <w:color w:val="808080" w:themeColor="background1" w:themeShade="80"/>
-        </w:rPr>
-        <w:t>S</w:t>
-      </w:r>
-      <w:r>
-        <w:rPr>
-          <w:b/>
-          <w:bCs/>
-        </w:rPr>
-        <w:t>)</w:t>
       </w:r>
       <w:r>
         <w:rPr>
@@ -38982,15 +38863,7 @@
           <w:bCs/>
           <w:color w:val="FF0000"/>
         </w:rPr>
-        <w:t xml:space="preserve">UNDULY </w:t>
-      </w:r>
-      <w:r>
-        <w:rPr>
-          <w:b/>
-          <w:bCs/>
-          <w:color w:val="FF0000"/>
-        </w:rPr>
-        <w:t>PUNISHMENT</w:t>
+        <w:t>UNDULY PROSECUTION</w:t>
       </w:r>
       <w:r>
         <w:rPr>
@@ -39049,7 +38922,7 @@
           <w:b/>
           <w:bCs/>
         </w:rPr>
-        <w:t xml:space="preserve">                                              </w:t>
+        <w:t xml:space="preserve">                                                  </w:t>
       </w:r>
       <w:r>
         <w:rPr>
@@ -39252,7 +39125,29 @@
           <w:bCs/>
           <w:color w:val="FF0000"/>
         </w:rPr>
-        <w:t>SERVITUDE</w:t>
+        <w:t>PUNISHMENT</w:t>
+      </w:r>
+      <w:r>
+        <w:rPr>
+          <w:b/>
+          <w:bCs/>
+        </w:rPr>
+        <w:t>(</w:t>
+      </w:r>
+      <w:r>
+        <w:rPr>
+          <w:b/>
+          <w:bCs/>
+          <w:color w:val="808080" w:themeColor="background1" w:themeShade="80"/>
+        </w:rPr>
+        <w:t>S</w:t>
+      </w:r>
+      <w:r>
+        <w:rPr>
+          <w:b/>
+          <w:bCs/>
+        </w:rPr>
+        <w:t>)</w:t>
       </w:r>
       <w:r>
         <w:rPr>
@@ -39289,7 +39184,7 @@
           <w:b/>
           <w:bCs/>
         </w:rPr>
-        <w:t xml:space="preserve"> </w:t>
+        <w:t xml:space="preserve">                                              </w:t>
       </w:r>
       <w:r>
         <w:rPr>
@@ -39484,15 +39379,202 @@
           <w:bCs/>
           <w:color w:val="FF0000"/>
         </w:rPr>
-        <w:t>UN</w:t>
-      </w:r>
-      <w:r>
-        <w:rPr>
-          <w:b/>
-          <w:bCs/>
-          <w:color w:val="FF0000"/>
-        </w:rPr>
-        <w:t>FAIR BUSINESS COMPETITION</w:t>
+        <w:t xml:space="preserve">UNDULY </w:t>
+      </w:r>
+      <w:r>
+        <w:rPr>
+          <w:b/>
+          <w:bCs/>
+          <w:color w:val="FF0000"/>
+        </w:rPr>
+        <w:t>SERVITUDE</w:t>
+      </w:r>
+      <w:r>
+        <w:rPr>
+          <w:b/>
+          <w:bCs/>
+        </w:rPr>
+        <w:t xml:space="preserve"> </w:t>
+      </w:r>
+      <w:r>
+        <w:rPr>
+          <w:b/>
+          <w:bCs/>
+          <w:color w:val="0070C0"/>
+        </w:rPr>
+        <w:t>TO</w:t>
+      </w:r>
+      <w:r>
+        <w:rPr>
+          <w:b/>
+          <w:bCs/>
+        </w:rPr>
+        <w:t xml:space="preserve"> </w:t>
+      </w:r>
+      <w:r>
+        <w:rPr>
+          <w:b/>
+          <w:bCs/>
+          <w:color w:val="7030A0"/>
+        </w:rPr>
+        <w:t>CONDUCT</w:t>
+      </w:r>
+      <w:r>
+        <w:rPr>
+          <w:b/>
+          <w:bCs/>
+        </w:rPr>
+        <w:t xml:space="preserve"> </w:t>
+      </w:r>
+      <w:r>
+        <w:rPr>
+          <w:b/>
+          <w:bCs/>
+          <w:color w:val="FF0000"/>
+        </w:rPr>
+        <w:t>ANY DEATH PENALTY</w:t>
+      </w:r>
+      <w:r>
+        <w:rPr>
+          <w:b/>
+          <w:bCs/>
+        </w:rPr>
+        <w:t>(</w:t>
+      </w:r>
+      <w:r>
+        <w:rPr>
+          <w:b/>
+          <w:bCs/>
+          <w:color w:val="808080" w:themeColor="background1" w:themeShade="80"/>
+        </w:rPr>
+        <w:t>S</w:t>
+      </w:r>
+      <w:r>
+        <w:rPr>
+          <w:b/>
+          <w:bCs/>
+        </w:rPr>
+        <w:t>)</w:t>
+      </w:r>
+      <w:r>
+        <w:rPr>
+          <w:b/>
+          <w:bCs/>
+        </w:rPr>
+        <w:t xml:space="preserve"> </w:t>
+      </w:r>
+      <w:r>
+        <w:rPr>
+          <w:b/>
+          <w:bCs/>
+          <w:color w:val="0070C0"/>
+        </w:rPr>
+        <w:t>TOWARDS</w:t>
+      </w:r>
+      <w:r>
+        <w:rPr>
+          <w:b/>
+          <w:bCs/>
+        </w:rPr>
+        <w:t xml:space="preserve"> </w:t>
+      </w:r>
+      <w:r>
+        <w:rPr>
+          <w:b/>
+          <w:bCs/>
+          <w:color w:val="FF0000"/>
+        </w:rPr>
+        <w:t xml:space="preserve">ANY </w:t>
+      </w:r>
+      <w:r>
+        <w:rPr>
+          <w:b/>
+          <w:bCs/>
+          <w:color w:val="FF0000"/>
+        </w:rPr>
+        <w:t xml:space="preserve">INNOCENT </w:t>
+      </w:r>
+      <w:r>
+        <w:rPr>
+          <w:b/>
+          <w:bCs/>
+          <w:color w:val="FF0000"/>
+        </w:rPr>
+        <w:t>CITIZEN</w:t>
+      </w:r>
+      <w:r>
+        <w:rPr>
+          <w:b/>
+          <w:bCs/>
+        </w:rPr>
+        <w:t>(</w:t>
+      </w:r>
+      <w:r>
+        <w:rPr>
+          <w:b/>
+          <w:bCs/>
+          <w:color w:val="808080" w:themeColor="background1" w:themeShade="80"/>
+        </w:rPr>
+        <w:t>S</w:t>
+      </w:r>
+      <w:r>
+        <w:rPr>
+          <w:b/>
+          <w:bCs/>
+        </w:rPr>
+        <w:t>)</w:t>
+      </w:r>
+      <w:r>
+        <w:rPr>
+          <w:b/>
+          <w:bCs/>
+        </w:rPr>
+        <w:t xml:space="preserve"> </w:t>
+      </w:r>
+      <w:r>
+        <w:rPr>
+          <w:b/>
+          <w:bCs/>
+          <w:color w:val="0070C0"/>
+        </w:rPr>
+        <w:t>OF</w:t>
+      </w:r>
+      <w:r>
+        <w:rPr>
+          <w:b/>
+          <w:bCs/>
+        </w:rPr>
+        <w:t xml:space="preserve"> </w:t>
+      </w:r>
+      <w:r>
+        <w:rPr>
+          <w:b/>
+          <w:bCs/>
+          <w:color w:val="FF0000"/>
+        </w:rPr>
+        <w:t>ANY COUNTRY</w:t>
+      </w:r>
+      <w:r>
+        <w:rPr>
+          <w:b/>
+          <w:bCs/>
+        </w:rPr>
+        <w:t>(</w:t>
+      </w:r>
+      <w:r>
+        <w:rPr>
+          <w:b/>
+          <w:bCs/>
+          <w:color w:val="808080" w:themeColor="background1" w:themeShade="80"/>
+        </w:rPr>
+        <w:t>S</w:t>
+      </w:r>
+      <w:r>
+        <w:rPr>
+          <w:b/>
+          <w:bCs/>
+        </w:rPr>
+        <w:t>)</w:t>
       </w:r>
       <w:r>
         <w:rPr>
@@ -39545,23 +39627,7 @@
           <w:bCs/>
           <w:color w:val="FF0000"/>
         </w:rPr>
-        <w:t>HELPFUL</w:t>
-      </w:r>
-      <w:r>
-        <w:rPr>
-          <w:b/>
-          <w:bCs/>
-          <w:color w:val="FF0000"/>
-        </w:rPr>
-        <w:t xml:space="preserve"> </w:t>
-      </w:r>
-      <w:r>
-        <w:rPr>
-          <w:b/>
-          <w:bCs/>
-          <w:color w:val="FF0000"/>
-        </w:rPr>
-        <w:t>LYING</w:t>
+        <w:t>FAIR BUSINESS COMPETITION</w:t>
       </w:r>
       <w:r>
         <w:rPr>
@@ -39614,194 +39680,23 @@
           <w:bCs/>
           <w:color w:val="FF0000"/>
         </w:rPr>
-        <w:t>JUST INVOLUNTARY SERVITUDE</w:t>
-      </w:r>
-      <w:r>
-        <w:rPr>
-          <w:b/>
-          <w:bCs/>
-        </w:rPr>
-        <w:t xml:space="preserve"> </w:t>
-      </w:r>
-      <w:r>
-        <w:rPr>
-          <w:b/>
-          <w:bCs/>
-          <w:color w:val="0070C0"/>
-        </w:rPr>
-        <w:t>TO</w:t>
-      </w:r>
-      <w:r>
-        <w:rPr>
-          <w:b/>
-          <w:bCs/>
-        </w:rPr>
-        <w:t xml:space="preserve"> </w:t>
-      </w:r>
-      <w:r>
-        <w:rPr>
-          <w:b/>
-          <w:bCs/>
-          <w:color w:val="7030A0"/>
-        </w:rPr>
-        <w:t>CONDUCT</w:t>
-      </w:r>
-      <w:r>
-        <w:rPr>
-          <w:b/>
-          <w:bCs/>
-        </w:rPr>
-        <w:t xml:space="preserve">               </w:t>
-      </w:r>
-      <w:r>
-        <w:rPr>
-          <w:b/>
-          <w:bCs/>
-          <w:color w:val="FF0000"/>
-        </w:rPr>
-        <w:t>ANY DEATH PENALTY</w:t>
-      </w:r>
-      <w:r>
-        <w:rPr>
-          <w:b/>
-          <w:bCs/>
-        </w:rPr>
-        <w:t>(</w:t>
-      </w:r>
-      <w:r>
-        <w:rPr>
-          <w:b/>
-          <w:bCs/>
-          <w:color w:val="808080" w:themeColor="background1" w:themeShade="80"/>
-        </w:rPr>
-        <w:t>S</w:t>
-      </w:r>
-      <w:r>
-        <w:rPr>
-          <w:b/>
-          <w:bCs/>
-        </w:rPr>
-        <w:t>)</w:t>
-      </w:r>
-      <w:r>
-        <w:rPr>
-          <w:b/>
-          <w:bCs/>
-        </w:rPr>
-        <w:t xml:space="preserve"> </w:t>
-      </w:r>
-      <w:r>
-        <w:rPr>
-          <w:b/>
-          <w:bCs/>
-          <w:color w:val="0070C0"/>
-        </w:rPr>
-        <w:t>TOWARDS</w:t>
-      </w:r>
-      <w:r>
-        <w:rPr>
-          <w:b/>
-          <w:bCs/>
-        </w:rPr>
-        <w:t xml:space="preserve"> </w:t>
-      </w:r>
-      <w:r>
-        <w:rPr>
-          <w:b/>
-          <w:bCs/>
-          <w:color w:val="FF0000"/>
-        </w:rPr>
-        <w:t xml:space="preserve">ANY </w:t>
-      </w:r>
-      <w:r>
-        <w:rPr>
-          <w:b/>
-          <w:bCs/>
-          <w:color w:val="FF0000"/>
-        </w:rPr>
-        <w:t xml:space="preserve">INNOCENT </w:t>
-      </w:r>
-      <w:r>
-        <w:rPr>
-          <w:b/>
-          <w:bCs/>
-          <w:color w:val="FF0000"/>
-        </w:rPr>
-        <w:t>CITIZEN</w:t>
-      </w:r>
-      <w:r>
-        <w:rPr>
-          <w:b/>
-          <w:bCs/>
-        </w:rPr>
-        <w:t>(</w:t>
-      </w:r>
-      <w:r>
-        <w:rPr>
-          <w:b/>
-          <w:bCs/>
-          <w:color w:val="808080" w:themeColor="background1" w:themeShade="80"/>
-        </w:rPr>
-        <w:t>S</w:t>
-      </w:r>
-      <w:r>
-        <w:rPr>
-          <w:b/>
-          <w:bCs/>
-        </w:rPr>
-        <w:t>)</w:t>
-      </w:r>
-      <w:r>
-        <w:rPr>
-          <w:b/>
-          <w:bCs/>
-        </w:rPr>
-        <w:t xml:space="preserve"> </w:t>
-      </w:r>
-      <w:r>
-        <w:rPr>
-          <w:b/>
-          <w:bCs/>
-          <w:color w:val="0070C0"/>
-        </w:rPr>
-        <w:t>OF</w:t>
-      </w:r>
-      <w:r>
-        <w:rPr>
-          <w:b/>
-          <w:bCs/>
-        </w:rPr>
-        <w:t xml:space="preserve"> </w:t>
-      </w:r>
-      <w:r>
-        <w:rPr>
-          <w:b/>
-          <w:bCs/>
-          <w:color w:val="FF0000"/>
-        </w:rPr>
-        <w:t>ANY COUNTRY</w:t>
-      </w:r>
-      <w:r>
-        <w:rPr>
-          <w:b/>
-          <w:bCs/>
-        </w:rPr>
-        <w:t>(</w:t>
-      </w:r>
-      <w:r>
-        <w:rPr>
-          <w:b/>
-          <w:bCs/>
-          <w:color w:val="808080" w:themeColor="background1" w:themeShade="80"/>
-        </w:rPr>
-        <w:t>S</w:t>
-      </w:r>
-      <w:r>
-        <w:rPr>
-          <w:b/>
-          <w:bCs/>
-        </w:rPr>
-        <w:t>)</w:t>
+        <w:t>HELPFUL</w:t>
+      </w:r>
+      <w:r>
+        <w:rPr>
+          <w:b/>
+          <w:bCs/>
+          <w:color w:val="FF0000"/>
+        </w:rPr>
+        <w:t xml:space="preserve"> </w:t>
+      </w:r>
+      <w:r>
+        <w:rPr>
+          <w:b/>
+          <w:bCs/>
+          <w:color w:val="FF0000"/>
+        </w:rPr>
+        <w:t>LYING</w:t>
       </w:r>
       <w:r>
         <w:rPr>
@@ -39854,7 +39749,7 @@
           <w:bCs/>
           <w:color w:val="FF0000"/>
         </w:rPr>
-        <w:t>JUST INVOLUNTARY SYSTEMATIC SERVITUDE</w:t>
+        <w:t>JUST INVOLUNTARY SERVITUDE</w:t>
       </w:r>
       <w:r>
         <w:rPr>
@@ -39891,7 +39786,7 @@
           <w:b/>
           <w:bCs/>
         </w:rPr>
-        <w:t xml:space="preserve"> </w:t>
+        <w:t xml:space="preserve">               </w:t>
       </w:r>
       <w:r>
         <w:rPr>
@@ -40094,7 +39989,7 @@
           <w:bCs/>
           <w:color w:val="FF0000"/>
         </w:rPr>
-        <w:t>JUST SERVITUDE</w:t>
+        <w:t>JUST INVOLUNTARY SYSTEMATIC SERVITUDE</w:t>
       </w:r>
       <w:r>
         <w:rPr>
@@ -40199,15 +40094,15 @@
           <w:bCs/>
           <w:color w:val="FF0000"/>
         </w:rPr>
-        <w:t>INNOCENT</w:t>
-      </w:r>
-      <w:r>
-        <w:rPr>
-          <w:b/>
-          <w:bCs/>
-          <w:color w:val="FF0000"/>
-        </w:rPr>
-        <w:t xml:space="preserve"> CITIZEN</w:t>
+        <w:t xml:space="preserve">INNOCENT </w:t>
+      </w:r>
+      <w:r>
+        <w:rPr>
+          <w:b/>
+          <w:bCs/>
+          <w:color w:val="FF0000"/>
+        </w:rPr>
+        <w:t>CITIZEN</w:t>
       </w:r>
       <w:r>
         <w:rPr>
@@ -40334,7 +40229,7 @@
           <w:bCs/>
           <w:color w:val="FF0000"/>
         </w:rPr>
-        <w:t>JUST SYSTEMATIC SERVITUDE</w:t>
+        <w:t>JUST SERVITUDE</w:t>
       </w:r>
       <w:r>
         <w:rPr>
@@ -40371,7 +40266,7 @@
           <w:b/>
           <w:bCs/>
         </w:rPr>
-        <w:t xml:space="preserve">                          </w:t>
+        <w:t xml:space="preserve"> </w:t>
       </w:r>
       <w:r>
         <w:rPr>
@@ -40545,6 +40440,246 @@
           <w:u w:val="single"/>
         </w:rPr>
         <w:lastRenderedPageBreak/>
+        <w:t>PREVENTION SECURITY SYSTEM</w:t>
+      </w:r>
+      <w:r>
+        <w:t>:</w:t>
+      </w:r>
+      <w:r>
+        <w:t xml:space="preserve"> </w:t>
+      </w:r>
+      <w:r>
+        <w:rPr>
+          <w:b/>
+          <w:bCs/>
+          <w:color w:val="FF0000"/>
+        </w:rPr>
+        <w:t xml:space="preserve">ANY </w:t>
+      </w:r>
+      <w:r>
+        <w:rPr>
+          <w:b/>
+          <w:bCs/>
+          <w:color w:val="FF0000"/>
+        </w:rPr>
+        <w:t>UN</w:t>
+      </w:r>
+      <w:r>
+        <w:rPr>
+          <w:b/>
+          <w:bCs/>
+          <w:color w:val="FF0000"/>
+        </w:rPr>
+        <w:t>JUST SYSTEMATIC SERVITUDE</w:t>
+      </w:r>
+      <w:r>
+        <w:rPr>
+          <w:b/>
+          <w:bCs/>
+        </w:rPr>
+        <w:t xml:space="preserve"> </w:t>
+      </w:r>
+      <w:r>
+        <w:rPr>
+          <w:b/>
+          <w:bCs/>
+          <w:color w:val="0070C0"/>
+        </w:rPr>
+        <w:t>TO</w:t>
+      </w:r>
+      <w:r>
+        <w:rPr>
+          <w:b/>
+          <w:bCs/>
+        </w:rPr>
+        <w:t xml:space="preserve"> </w:t>
+      </w:r>
+      <w:r>
+        <w:rPr>
+          <w:b/>
+          <w:bCs/>
+          <w:color w:val="7030A0"/>
+        </w:rPr>
+        <w:t>CONDUCT</w:t>
+      </w:r>
+      <w:r>
+        <w:rPr>
+          <w:b/>
+          <w:bCs/>
+        </w:rPr>
+        <w:t xml:space="preserve">                          </w:t>
+      </w:r>
+      <w:r>
+        <w:rPr>
+          <w:b/>
+          <w:bCs/>
+          <w:color w:val="FF0000"/>
+        </w:rPr>
+        <w:t>ANY DEATH PENALTY</w:t>
+      </w:r>
+      <w:r>
+        <w:rPr>
+          <w:b/>
+          <w:bCs/>
+        </w:rPr>
+        <w:t>(</w:t>
+      </w:r>
+      <w:r>
+        <w:rPr>
+          <w:b/>
+          <w:bCs/>
+          <w:color w:val="808080" w:themeColor="background1" w:themeShade="80"/>
+        </w:rPr>
+        <w:t>S</w:t>
+      </w:r>
+      <w:r>
+        <w:rPr>
+          <w:b/>
+          <w:bCs/>
+        </w:rPr>
+        <w:t>)</w:t>
+      </w:r>
+      <w:r>
+        <w:rPr>
+          <w:b/>
+          <w:bCs/>
+        </w:rPr>
+        <w:t xml:space="preserve"> </w:t>
+      </w:r>
+      <w:r>
+        <w:rPr>
+          <w:b/>
+          <w:bCs/>
+          <w:color w:val="0070C0"/>
+        </w:rPr>
+        <w:t>TOWARDS</w:t>
+      </w:r>
+      <w:r>
+        <w:rPr>
+          <w:b/>
+          <w:bCs/>
+        </w:rPr>
+        <w:t xml:space="preserve"> </w:t>
+      </w:r>
+      <w:r>
+        <w:rPr>
+          <w:b/>
+          <w:bCs/>
+          <w:color w:val="FF0000"/>
+        </w:rPr>
+        <w:t xml:space="preserve">ANY </w:t>
+      </w:r>
+      <w:r>
+        <w:rPr>
+          <w:b/>
+          <w:bCs/>
+          <w:color w:val="FF0000"/>
+        </w:rPr>
+        <w:t>INNOCENT</w:t>
+      </w:r>
+      <w:r>
+        <w:rPr>
+          <w:b/>
+          <w:bCs/>
+          <w:color w:val="FF0000"/>
+        </w:rPr>
+        <w:t xml:space="preserve"> CITIZEN</w:t>
+      </w:r>
+      <w:r>
+        <w:rPr>
+          <w:b/>
+          <w:bCs/>
+        </w:rPr>
+        <w:t>(</w:t>
+      </w:r>
+      <w:r>
+        <w:rPr>
+          <w:b/>
+          <w:bCs/>
+          <w:color w:val="808080" w:themeColor="background1" w:themeShade="80"/>
+        </w:rPr>
+        <w:t>S</w:t>
+      </w:r>
+      <w:r>
+        <w:rPr>
+          <w:b/>
+          <w:bCs/>
+        </w:rPr>
+        <w:t>)</w:t>
+      </w:r>
+      <w:r>
+        <w:rPr>
+          <w:b/>
+          <w:bCs/>
+        </w:rPr>
+        <w:t xml:space="preserve"> </w:t>
+      </w:r>
+      <w:r>
+        <w:rPr>
+          <w:b/>
+          <w:bCs/>
+          <w:color w:val="0070C0"/>
+        </w:rPr>
+        <w:t>OF</w:t>
+      </w:r>
+      <w:r>
+        <w:rPr>
+          <w:b/>
+          <w:bCs/>
+        </w:rPr>
+        <w:t xml:space="preserve"> </w:t>
+      </w:r>
+      <w:r>
+        <w:rPr>
+          <w:b/>
+          <w:bCs/>
+          <w:color w:val="FF0000"/>
+        </w:rPr>
+        <w:t>ANY COUNTRY</w:t>
+      </w:r>
+      <w:r>
+        <w:rPr>
+          <w:b/>
+          <w:bCs/>
+        </w:rPr>
+        <w:t>(</w:t>
+      </w:r>
+      <w:r>
+        <w:rPr>
+          <w:b/>
+          <w:bCs/>
+          <w:color w:val="808080" w:themeColor="background1" w:themeShade="80"/>
+        </w:rPr>
+        <w:t>S</w:t>
+      </w:r>
+      <w:r>
+        <w:rPr>
+          <w:b/>
+          <w:bCs/>
+        </w:rPr>
+        <w:t>)</w:t>
+      </w:r>
+      <w:r>
+        <w:rPr>
+          <w:b/>
+          <w:bCs/>
+        </w:rPr>
+        <w:t>;</w:t>
+      </w:r>
+    </w:p>
+    <w:p>
+      <w:pPr>
+        <w:ind w:left="720"/>
+        <w:jc w:val="both"/>
+        <w:rPr>
+          <w:b/>
+          <w:bCs/>
+        </w:rPr>
+      </w:pPr>
+      <w:r>
+        <w:rPr>
+          <w:u w:val="single"/>
+        </w:rPr>
         <w:t>PREVENTION SECURITY SYSTEM</w:t>
       </w:r>
       <w:r>

</xml_diff>